<commit_message>
hash.c: modificata la ricerca con l'aggiunta del controllo di validità dell'abbonamento iscritto.c: implementato il controlloAbbonamento liste.c: implementata la ricerca per mese, utile per il report main.c: 1)Rivisti tutti i menù a seguito dell'implementazione del controllo dell'abbonamento. 2)Aggiunto controllo per cui non è possibile prenotare una lezione antecedente ad oggi, stesso discorso anche per l'aggiunta del corso. 3)Modificata la stampa del corso. 4)Creazione del menuReport
</commit_message>
<xml_diff>
--- a/Progetto.docx
+++ b/Progetto.docx
@@ -243,6 +243,11 @@
       </w:r>
       <w:r>
         <w:t xml:space="preserve"> Prenotazione</w:t>
+      </w:r>
+    </w:p>
+    <w:p>
+      <w:r>
+        <w:t>Da controllare se fare una corrispondenza 1:N dove corso presenta una lista di N iscritti, o fare una corrispondenza 1:1</w:t>
       </w:r>
     </w:p>
     <w:p>

</xml_diff>